<commit_message>
meeting report 4, class diagram
</commit_message>
<xml_diff>
--- a/MeetingReport4_NikiCafeFoodOrderPaymentApp_Section2.docx
+++ b/MeetingReport4_NikiCafeFoodOrderPaymentApp_Section2.docx
@@ -215,7 +215,6 @@
             <w:r>
               <w:rPr>
                 <w:b w:val="0"/>
-                <w:color w:val="FF0000"/>
                 <w:sz w:val="24"/>
                 <w:szCs w:val="32"/>
               </w:rPr>
@@ -225,7 +224,6 @@
             <w:r>
               <w:rPr>
                 <w:b w:val="0"/>
-                <w:color w:val="FF0000"/>
                 <w:sz w:val="24"/>
                 <w:szCs w:val="32"/>
               </w:rPr>
@@ -234,7 +232,6 @@
             <w:r>
               <w:rPr>
                 <w:b w:val="0"/>
-                <w:color w:val="FF0000"/>
                 <w:sz w:val="24"/>
                 <w:szCs w:val="32"/>
               </w:rPr>
@@ -267,7 +264,6 @@
             <w:r>
               <w:rPr>
                 <w:b w:val="0"/>
-                <w:color w:val="FF0000"/>
                 <w:sz w:val="24"/>
                 <w:szCs w:val="32"/>
               </w:rPr>
@@ -652,20 +648,8 @@
                 <w:sz w:val="24"/>
                 <w:szCs w:val="24"/>
               </w:rPr>
-              <w:t xml:space="preserve">Bartu </w:t>
-            </w:r>
-            <w:proofErr w:type="spellStart"/>
-            <w:r>
-              <w:rPr>
-                <w:b w:val="0"/>
-                <w:bCs w:val="0"/>
-                <w:spacing w:val="-5"/>
-                <w:sz w:val="24"/>
-                <w:szCs w:val="24"/>
-              </w:rPr>
-              <w:t>Nurgün</w:t>
-            </w:r>
-            <w:proofErr w:type="spellEnd"/>
+              <w:t>İdil Sanem Gürsoy</w:t>
+            </w:r>
           </w:p>
         </w:tc>
         <w:tc>
@@ -692,6 +676,9 @@
         </w:tc>
       </w:tr>
       <w:tr>
+        <w:trPr>
+          <w:trHeight w:val="238"/>
+        </w:trPr>
         <w:tc>
           <w:tcPr>
             <w:tcW w:w="2340" w:type="dxa"/>
@@ -748,8 +735,20 @@
                 <w:sz w:val="24"/>
                 <w:szCs w:val="24"/>
               </w:rPr>
-              <w:t>İdil Sanem Gürsoy</w:t>
-            </w:r>
+              <w:t xml:space="preserve">Bartu </w:t>
+            </w:r>
+            <w:proofErr w:type="spellStart"/>
+            <w:r>
+              <w:rPr>
+                <w:b w:val="0"/>
+                <w:bCs w:val="0"/>
+                <w:spacing w:val="-5"/>
+                <w:sz w:val="24"/>
+                <w:szCs w:val="24"/>
+              </w:rPr>
+              <w:t>Nurgün</w:t>
+            </w:r>
+            <w:proofErr w:type="spellEnd"/>
           </w:p>
         </w:tc>
         <w:tc>
@@ -1661,10 +1660,10 @@
               </w:rPr>
             </w:pPr>
             <w:r>
-              <w:rPr>
-                <w:color w:val="FF0000"/>
-              </w:rPr>
-              <w:t>2 The use case diagram is reviewed to ensure it aligns with project objectives.</w:t>
+              <w:t xml:space="preserve">2 </w:t>
+            </w:r>
+            <w:r>
+              <w:t>Class diagram representing the system’s structure is created and reviewed to ensure it aligns with project objectives.</w:t>
             </w:r>
           </w:p>
         </w:tc>
@@ -1678,16 +1677,18 @@
             <w:pPr>
               <w:spacing w:line="360" w:lineRule="auto"/>
               <w:rPr>
-                <w:color w:val="FF0000"/>
                 <w:sz w:val="24"/>
                 <w:szCs w:val="28"/>
               </w:rPr>
             </w:pPr>
             <w:r>
-              <w:rPr>
-                <w:color w:val="FF0000"/>
-              </w:rPr>
-              <w:t>3 The context diagram illustrating system interactions and boundaries is analyzed.</w:t>
+              <w:t>3</w:t>
+            </w:r>
+            <w:r>
+              <w:t xml:space="preserve"> </w:t>
+            </w:r>
+            <w:r>
+              <w:t>Feedback on the diagram is collected to ensure alignment with project goals.</w:t>
             </w:r>
           </w:p>
         </w:tc>
@@ -1701,16 +1702,18 @@
             <w:pPr>
               <w:spacing w:line="360" w:lineRule="auto"/>
               <w:rPr>
-                <w:color w:val="FF0000"/>
                 <w:sz w:val="24"/>
                 <w:szCs w:val="28"/>
               </w:rPr>
             </w:pPr>
             <w:r>
-              <w:rPr>
-                <w:color w:val="FF0000"/>
-              </w:rPr>
-              <w:t>4 The Data Flow Diagram (DFD Level 0) is examined to validate main processes and data flows.</w:t>
+              <w:t>4</w:t>
+            </w:r>
+            <w:r>
+              <w:t xml:space="preserve"> </w:t>
+            </w:r>
+            <w:r>
+              <w:t>Updates or revisions required for the diagram are identified and assigned.</w:t>
             </w:r>
           </w:p>
         </w:tc>
@@ -1729,10 +1732,13 @@
               </w:rPr>
             </w:pPr>
             <w:r>
-              <w:t xml:space="preserve">5 </w:t>
-            </w:r>
-            <w:r>
-              <w:t>Feedback on the diagram is collected to ensure alignment with project goals.</w:t>
+              <w:t>5</w:t>
+            </w:r>
+            <w:r>
+              <w:t xml:space="preserve"> </w:t>
+            </w:r>
+            <w:r>
+              <w:t>Next steps in the project's development process are determined and planned.</w:t>
             </w:r>
           </w:p>
         </w:tc>
@@ -1751,51 +1757,10 @@
               </w:rPr>
             </w:pPr>
             <w:r>
-              <w:t xml:space="preserve">6 </w:t>
-            </w:r>
-            <w:r>
-              <w:t>Updates or revisions required for the diagram are identified and assigned.</w:t>
-            </w:r>
-          </w:p>
-        </w:tc>
-      </w:tr>
-      <w:tr>
-        <w:tc>
-          <w:tcPr>
-            <w:tcW w:w="8950" w:type="dxa"/>
-          </w:tcPr>
-          <w:p>
-            <w:pPr>
-              <w:spacing w:line="360" w:lineRule="auto"/>
-              <w:rPr>
-                <w:sz w:val="24"/>
-                <w:szCs w:val="28"/>
-              </w:rPr>
-            </w:pPr>
-            <w:r>
-              <w:t xml:space="preserve">7 </w:t>
-            </w:r>
-            <w:r>
-              <w:t>Next steps in the project's development process are determined and planned.</w:t>
-            </w:r>
-          </w:p>
-        </w:tc>
-      </w:tr>
-      <w:tr>
-        <w:tc>
-          <w:tcPr>
-            <w:tcW w:w="8950" w:type="dxa"/>
-          </w:tcPr>
-          <w:p>
-            <w:pPr>
-              <w:spacing w:line="360" w:lineRule="auto"/>
-              <w:rPr>
-                <w:sz w:val="24"/>
-                <w:szCs w:val="28"/>
-              </w:rPr>
-            </w:pPr>
-            <w:r>
-              <w:t xml:space="preserve">8 </w:t>
+              <w:t>6</w:t>
+            </w:r>
+            <w:r>
+              <w:t xml:space="preserve"> </w:t>
             </w:r>
             <w:r>
               <w:t>Any questions or clarifications regarding the diagram are addressed.</w:t>
@@ -2265,7 +2230,6 @@
               <w:rPr>
                 <w:b w:val="0"/>
                 <w:bCs w:val="0"/>
-                <w:color w:val="FF0000"/>
               </w:rPr>
               <w:t>Feedback gathered during the meeting is analyzed and documented to guide necessary updates to the diagrams.</w:t>
             </w:r>
@@ -2281,15 +2245,13 @@
               <w:spacing w:before="6" w:line="360" w:lineRule="auto"/>
               <w:rPr>
                 <w:b w:val="0"/>
-                <w:color w:val="FF0000"/>
-              </w:rPr>
-            </w:pPr>
-            <w:r>
-              <w:rPr>
-                <w:b w:val="0"/>
-                <w:color w:val="FF0000"/>
-              </w:rPr>
-              <w:t>Özgür, Yağız, Esra</w:t>
+              </w:rPr>
+            </w:pPr>
+            <w:r>
+              <w:rPr>
+                <w:b w:val="0"/>
+              </w:rPr>
+              <w:t>İdil, Bartu</w:t>
             </w:r>
           </w:p>
         </w:tc>
@@ -2303,15 +2265,19 @@
               <w:spacing w:before="6" w:line="360" w:lineRule="auto"/>
               <w:rPr>
                 <w:b w:val="0"/>
-                <w:color w:val="FF0000"/>
-              </w:rPr>
-            </w:pPr>
-            <w:r>
-              <w:rPr>
-                <w:b w:val="0"/>
-                <w:color w:val="FF0000"/>
-              </w:rPr>
-              <w:t>21.11.2024</w:t>
+              </w:rPr>
+            </w:pPr>
+            <w:r>
+              <w:rPr>
+                <w:b w:val="0"/>
+              </w:rPr>
+              <w:t>06.12</w:t>
+            </w:r>
+            <w:r>
+              <w:rPr>
+                <w:b w:val="0"/>
+              </w:rPr>
+              <w:t>.2024</w:t>
             </w:r>
           </w:p>
         </w:tc>
@@ -2355,18 +2321,16 @@
               <w:rPr>
                 <w:b w:val="0"/>
                 <w:bCs w:val="0"/>
-                <w:color w:val="FF0000"/>
-                <w:sz w:val="24"/>
-                <w:szCs w:val="24"/>
-              </w:rPr>
-            </w:pPr>
-            <w:r>
-              <w:rPr>
-                <w:b w:val="0"/>
-                <w:bCs w:val="0"/>
-                <w:color w:val="FF0000"/>
-              </w:rPr>
-              <w:t>The use case diagram will be optimized based on the feedback provided during the review.</w:t>
+                <w:sz w:val="24"/>
+                <w:szCs w:val="24"/>
+              </w:rPr>
+            </w:pPr>
+            <w:r>
+              <w:rPr>
+                <w:b w:val="0"/>
+                <w:bCs w:val="0"/>
+              </w:rPr>
+              <w:t>The class diagram will be created and refined to represent the system's structure accurately.</w:t>
             </w:r>
           </w:p>
         </w:tc>
@@ -2380,15 +2344,13 @@
               <w:spacing w:before="6" w:line="360" w:lineRule="auto"/>
               <w:rPr>
                 <w:b w:val="0"/>
-                <w:color w:val="FF0000"/>
-              </w:rPr>
-            </w:pPr>
-            <w:r>
-              <w:rPr>
-                <w:b w:val="0"/>
-                <w:color w:val="FF0000"/>
-              </w:rPr>
-              <w:t>İdil, Yağız</w:t>
+              </w:rPr>
+            </w:pPr>
+            <w:r>
+              <w:rPr>
+                <w:b w:val="0"/>
+              </w:rPr>
+              <w:t>All Team Members</w:t>
             </w:r>
           </w:p>
         </w:tc>
@@ -2402,22 +2364,55 @@
               <w:spacing w:before="6" w:line="360" w:lineRule="auto"/>
               <w:rPr>
                 <w:b w:val="0"/>
-                <w:color w:val="FF0000"/>
-              </w:rPr>
-            </w:pPr>
-            <w:r>
-              <w:rPr>
-                <w:b w:val="0"/>
-                <w:color w:val="FF0000"/>
-              </w:rPr>
-              <w:t>22</w:t>
-            </w:r>
-            <w:r>
-              <w:rPr>
-                <w:b w:val="0"/>
-                <w:color w:val="FF0000"/>
-              </w:rPr>
-              <w:t>.11.2024 – 24.11.2024</w:t>
+              </w:rPr>
+            </w:pPr>
+            <w:r>
+              <w:rPr>
+                <w:b w:val="0"/>
+              </w:rPr>
+              <w:t>05</w:t>
+            </w:r>
+            <w:r>
+              <w:rPr>
+                <w:b w:val="0"/>
+              </w:rPr>
+              <w:t>.</w:t>
+            </w:r>
+            <w:r>
+              <w:rPr>
+                <w:b w:val="0"/>
+              </w:rPr>
+              <w:t>12</w:t>
+            </w:r>
+            <w:r>
+              <w:rPr>
+                <w:b w:val="0"/>
+              </w:rPr>
+              <w:t xml:space="preserve">.2024 – </w:t>
+            </w:r>
+            <w:r>
+              <w:rPr>
+                <w:b w:val="0"/>
+              </w:rPr>
+              <w:t>09</w:t>
+            </w:r>
+            <w:r>
+              <w:rPr>
+                <w:b w:val="0"/>
+              </w:rPr>
+              <w:t>.</w:t>
+            </w:r>
+            <w:r>
+              <w:rPr>
+                <w:b w:val="0"/>
+              </w:rPr>
+              <w:t>12</w:t>
+            </w:r>
+            <w:r>
+              <w:rPr>
+                <w:b w:val="0"/>
+              </w:rPr>
+              <w:t>.2024</w:t>
             </w:r>
           </w:p>
         </w:tc>
@@ -2461,18 +2456,16 @@
               <w:rPr>
                 <w:b w:val="0"/>
                 <w:bCs w:val="0"/>
-                <w:color w:val="FF0000"/>
-                <w:sz w:val="24"/>
-                <w:szCs w:val="24"/>
-              </w:rPr>
-            </w:pPr>
-            <w:r>
-              <w:rPr>
-                <w:b w:val="0"/>
-                <w:bCs w:val="0"/>
-                <w:color w:val="FF0000"/>
-              </w:rPr>
-              <w:t>Adjustments to the context diagram will be made to better reflect system boundaries and interactions.</w:t>
+                <w:sz w:val="24"/>
+                <w:szCs w:val="24"/>
+              </w:rPr>
+            </w:pPr>
+            <w:r>
+              <w:rPr>
+                <w:b w:val="0"/>
+                <w:bCs w:val="0"/>
+              </w:rPr>
+              <w:t>Feedback on the class diagram will be reviewed, and necessary revisions will be implemented.</w:t>
             </w:r>
           </w:p>
         </w:tc>
@@ -2486,15 +2479,13 @@
               <w:spacing w:before="6" w:line="360" w:lineRule="auto"/>
               <w:rPr>
                 <w:b w:val="0"/>
-                <w:color w:val="FF0000"/>
-              </w:rPr>
-            </w:pPr>
-            <w:r>
-              <w:rPr>
-                <w:b w:val="0"/>
-                <w:color w:val="FF0000"/>
-              </w:rPr>
-              <w:t>Bartu, Esra</w:t>
+              </w:rPr>
+            </w:pPr>
+            <w:r>
+              <w:rPr>
+                <w:b w:val="0"/>
+              </w:rPr>
+              <w:t>All Team Members</w:t>
             </w:r>
           </w:p>
         </w:tc>
@@ -2508,15 +2499,55 @@
               <w:spacing w:before="6" w:line="360" w:lineRule="auto"/>
               <w:rPr>
                 <w:b w:val="0"/>
-                <w:color w:val="FF0000"/>
-              </w:rPr>
-            </w:pPr>
-            <w:r>
-              <w:rPr>
-                <w:b w:val="0"/>
-                <w:color w:val="FF0000"/>
-              </w:rPr>
-              <w:t>22.11.2024 – 24.11.2024</w:t>
+              </w:rPr>
+            </w:pPr>
+            <w:r>
+              <w:rPr>
+                <w:b w:val="0"/>
+              </w:rPr>
+              <w:t>09</w:t>
+            </w:r>
+            <w:r>
+              <w:rPr>
+                <w:b w:val="0"/>
+              </w:rPr>
+              <w:t>.1</w:t>
+            </w:r>
+            <w:r>
+              <w:rPr>
+                <w:b w:val="0"/>
+              </w:rPr>
+              <w:t>2</w:t>
+            </w:r>
+            <w:r>
+              <w:rPr>
+                <w:b w:val="0"/>
+              </w:rPr>
+              <w:t xml:space="preserve">.2024 – </w:t>
+            </w:r>
+            <w:r>
+              <w:rPr>
+                <w:b w:val="0"/>
+              </w:rPr>
+              <w:t>10</w:t>
+            </w:r>
+            <w:r>
+              <w:rPr>
+                <w:b w:val="0"/>
+              </w:rPr>
+              <w:t>.1</w:t>
+            </w:r>
+            <w:r>
+              <w:rPr>
+                <w:b w:val="0"/>
+              </w:rPr>
+              <w:t>2</w:t>
+            </w:r>
+            <w:r>
+              <w:rPr>
+                <w:b w:val="0"/>
+              </w:rPr>
+              <w:t>.2024</w:t>
             </w:r>
           </w:p>
         </w:tc>
@@ -2569,9 +2600,8 @@
               <w:rPr>
                 <w:b w:val="0"/>
                 <w:bCs w:val="0"/>
-                <w:color w:val="FF0000"/>
-              </w:rPr>
-              <w:t>Revisions to the DFD Level 0 diagram will be implemented to address identified gaps or inconsistencies.</w:t>
+              </w:rPr>
+              <w:t>All updated diagrams and decisions will be reviewed collectively to ensure alignment with project goals and stakeholder expectations.</w:t>
             </w:r>
           </w:p>
         </w:tc>
@@ -2585,13 +2615,11 @@
               <w:spacing w:before="6" w:line="360" w:lineRule="auto"/>
               <w:rPr>
                 <w:b w:val="0"/>
-                <w:color w:val="FF0000"/>
-              </w:rPr>
-            </w:pPr>
-            <w:r>
-              <w:rPr>
-                <w:b w:val="0"/>
-                <w:color w:val="FF0000"/>
+              </w:rPr>
+            </w:pPr>
+            <w:r>
+              <w:rPr>
+                <w:b w:val="0"/>
               </w:rPr>
               <w:t>Bartu, İdil</w:t>
             </w:r>
@@ -2607,118 +2635,32 @@
               <w:spacing w:before="6" w:line="360" w:lineRule="auto"/>
               <w:rPr>
                 <w:b w:val="0"/>
-                <w:color w:val="FF0000"/>
-              </w:rPr>
-            </w:pPr>
-            <w:r>
-              <w:rPr>
-                <w:b w:val="0"/>
-                <w:color w:val="FF0000"/>
-              </w:rPr>
-              <w:t>22.11.2024 – 24.11.2024</w:t>
-            </w:r>
-          </w:p>
-        </w:tc>
-      </w:tr>
-      <w:tr>
-        <w:trPr>
-          <w:trHeight w:val="576"/>
-        </w:trPr>
-        <w:tc>
-          <w:tcPr>
-            <w:tcW w:w="609" w:type="dxa"/>
-          </w:tcPr>
-          <w:p>
-            <w:pPr>
-              <w:pStyle w:val="GvdeMetni"/>
-              <w:spacing w:before="6" w:line="360" w:lineRule="auto"/>
-              <w:rPr>
-                <w:b w:val="0"/>
-                <w:sz w:val="24"/>
-                <w:szCs w:val="24"/>
-              </w:rPr>
-            </w:pPr>
-            <w:r>
-              <w:rPr>
-                <w:b w:val="0"/>
-                <w:sz w:val="24"/>
-                <w:szCs w:val="24"/>
-              </w:rPr>
-              <w:t>5</w:t>
-            </w:r>
-          </w:p>
-        </w:tc>
-        <w:tc>
-          <w:tcPr>
-            <w:tcW w:w="4370" w:type="dxa"/>
-          </w:tcPr>
-          <w:p>
-            <w:pPr>
-              <w:pStyle w:val="GvdeMetni"/>
-              <w:spacing w:before="6" w:line="360" w:lineRule="auto"/>
-              <w:rPr>
-                <w:b w:val="0"/>
-                <w:bCs w:val="0"/>
-                <w:color w:val="FF0000"/>
-              </w:rPr>
-            </w:pPr>
-            <w:r>
-              <w:rPr>
-                <w:b w:val="0"/>
-                <w:bCs w:val="0"/>
-                <w:color w:val="FF0000"/>
-              </w:rPr>
-              <w:t>All updated diagrams and related decisions will be reviewed collectively to ensure alignment with project goals and stakeholder expectations.</w:t>
-            </w:r>
-          </w:p>
-        </w:tc>
-        <w:tc>
-          <w:tcPr>
-            <w:tcW w:w="1738" w:type="dxa"/>
-          </w:tcPr>
-          <w:p>
-            <w:pPr>
-              <w:pStyle w:val="GvdeMetni"/>
-              <w:spacing w:before="6" w:line="360" w:lineRule="auto"/>
-              <w:rPr>
-                <w:b w:val="0"/>
-                <w:color w:val="FF0000"/>
-              </w:rPr>
-            </w:pPr>
-            <w:r>
-              <w:rPr>
-                <w:b w:val="0"/>
-                <w:color w:val="FF0000"/>
-              </w:rPr>
-              <w:t>All Team Members</w:t>
-            </w:r>
-          </w:p>
-        </w:tc>
-        <w:tc>
-          <w:tcPr>
-            <w:tcW w:w="1755" w:type="dxa"/>
-          </w:tcPr>
-          <w:p>
-            <w:pPr>
-              <w:pStyle w:val="GvdeMetni"/>
-              <w:spacing w:before="6" w:line="360" w:lineRule="auto"/>
-              <w:rPr>
-                <w:b w:val="0"/>
-                <w:color w:val="FF0000"/>
-              </w:rPr>
-            </w:pPr>
-            <w:r>
-              <w:rPr>
-                <w:b w:val="0"/>
-                <w:color w:val="FF0000"/>
-              </w:rPr>
-              <w:t>25.11.2024</w:t>
+              </w:rPr>
+            </w:pPr>
+            <w:r>
+              <w:rPr>
+                <w:b w:val="0"/>
+              </w:rPr>
+              <w:t>1</w:t>
+            </w:r>
+            <w:r>
+              <w:rPr>
+                <w:b w:val="0"/>
+              </w:rPr>
+              <w:t>1.12.2024</w:t>
             </w:r>
           </w:p>
         </w:tc>
       </w:tr>
       <w:bookmarkEnd w:id="0"/>
     </w:tbl>
+    <w:p>
+      <w:pPr>
+        <w:rPr>
+          <w:sz w:val="18"/>
+        </w:rPr>
+      </w:pPr>
+    </w:p>
     <w:p>
       <w:pPr>
         <w:rPr>
@@ -3033,11 +2975,58 @@
     <w:p>
       <w:pPr>
         <w:pStyle w:val="GvdeMetni"/>
-        <w:ind w:left="2866"/>
+        <w:jc w:val="both"/>
         <w:rPr>
           <w:b w:val="0"/>
         </w:rPr>
       </w:pPr>
+      <w:r>
+        <w:rPr>
+          <w:b w:val="0"/>
+          <w:noProof/>
+        </w:rPr>
+        <w:drawing>
+          <wp:inline distT="0" distB="0" distL="0" distR="0" wp14:anchorId="1C38E519" wp14:editId="0EBA3B1C">
+            <wp:extent cx="6166482" cy="8168005"/>
+            <wp:effectExtent l="0" t="0" r="6350" b="4445"/>
+            <wp:docPr id="1986775904" name="Resim 2"/>
+            <wp:cNvGraphicFramePr>
+              <a:graphicFrameLocks xmlns:a="http://schemas.openxmlformats.org/drawingml/2006/main" noChangeAspect="1"/>
+            </wp:cNvGraphicFramePr>
+            <a:graphic xmlns:a="http://schemas.openxmlformats.org/drawingml/2006/main">
+              <a:graphicData uri="http://schemas.openxmlformats.org/drawingml/2006/picture">
+                <pic:pic xmlns:pic="http://schemas.openxmlformats.org/drawingml/2006/picture">
+                  <pic:nvPicPr>
+                    <pic:cNvPr id="1986775904" name="Resim 1986775904"/>
+                    <pic:cNvPicPr/>
+                  </pic:nvPicPr>
+                  <pic:blipFill>
+                    <a:blip r:embed="rId10">
+                      <a:extLst>
+                        <a:ext uri="{28A0092B-C50C-407E-A947-70E740481C1C}">
+                          <a14:useLocalDpi xmlns:a14="http://schemas.microsoft.com/office/drawing/2010/main" val="0"/>
+                        </a:ext>
+                      </a:extLst>
+                    </a:blip>
+                    <a:stretch>
+                      <a:fillRect/>
+                    </a:stretch>
+                  </pic:blipFill>
+                  <pic:spPr>
+                    <a:xfrm>
+                      <a:off x="0" y="0"/>
+                      <a:ext cx="6184662" cy="8192086"/>
+                    </a:xfrm>
+                    <a:prstGeom prst="rect">
+                      <a:avLst/>
+                    </a:prstGeom>
+                  </pic:spPr>
+                </pic:pic>
+              </a:graphicData>
+            </a:graphic>
+          </wp:inline>
+        </w:drawing>
+      </w:r>
     </w:p>
     <w:p>
       <w:pPr>
@@ -3048,7 +3037,7 @@
           <w:sz w:val="20"/>
         </w:rPr>
         <w:sectPr>
-          <w:footerReference w:type="default" r:id="rId10"/>
+          <w:footerReference w:type="default" r:id="rId11"/>
           <w:pgSz w:w="11910" w:h="16840"/>
           <w:pgMar w:top="840" w:right="1680" w:bottom="920" w:left="1280" w:header="0" w:footer="732" w:gutter="0"/>
           <w:cols w:space="720"/>
@@ -3644,6 +3633,56 @@
                 <w:szCs w:val="24"/>
               </w:rPr>
             </w:pPr>
+            <w:r>
+              <w:rPr>
+                <w:b/>
+                <w:bCs/>
+                <w:noProof/>
+                <w:sz w:val="24"/>
+                <w:szCs w:val="24"/>
+              </w:rPr>
+              <w:drawing>
+                <wp:inline distT="0" distB="0" distL="0" distR="0" wp14:anchorId="61C1E120" wp14:editId="494CE1B9">
+                  <wp:extent cx="3276791" cy="7086600"/>
+                  <wp:effectExtent l="0" t="0" r="0" b="0"/>
+                  <wp:docPr id="1888984094" name="Resim 1" descr="insan yüzü, kişi, şahıs, gülümsemek, gülüş, giyim içeren bir resim&#10;&#10;Açıklama otomatik olarak oluşturuldu"/>
+                  <wp:cNvGraphicFramePr>
+                    <a:graphicFrameLocks xmlns:a="http://schemas.openxmlformats.org/drawingml/2006/main" noChangeAspect="1"/>
+                  </wp:cNvGraphicFramePr>
+                  <a:graphic xmlns:a="http://schemas.openxmlformats.org/drawingml/2006/main">
+                    <a:graphicData uri="http://schemas.openxmlformats.org/drawingml/2006/picture">
+                      <pic:pic xmlns:pic="http://schemas.openxmlformats.org/drawingml/2006/picture">
+                        <pic:nvPicPr>
+                          <pic:cNvPr id="1888984094" name="Resim 1" descr="insan yüzü, kişi, şahıs, gülümsemek, gülüş, giyim içeren bir resim&#10;&#10;Açıklama otomatik olarak oluşturuldu"/>
+                          <pic:cNvPicPr/>
+                        </pic:nvPicPr>
+                        <pic:blipFill>
+                          <a:blip r:embed="rId12" cstate="print">
+                            <a:extLst>
+                              <a:ext uri="{28A0092B-C50C-407E-A947-70E740481C1C}">
+                                <a14:useLocalDpi xmlns:a14="http://schemas.microsoft.com/office/drawing/2010/main" val="0"/>
+                              </a:ext>
+                            </a:extLst>
+                          </a:blip>
+                          <a:stretch>
+                            <a:fillRect/>
+                          </a:stretch>
+                        </pic:blipFill>
+                        <pic:spPr>
+                          <a:xfrm>
+                            <a:off x="0" y="0"/>
+                            <a:ext cx="3279868" cy="7093255"/>
+                          </a:xfrm>
+                          <a:prstGeom prst="rect">
+                            <a:avLst/>
+                          </a:prstGeom>
+                        </pic:spPr>
+                      </pic:pic>
+                    </a:graphicData>
+                  </a:graphic>
+                </wp:inline>
+              </w:drawing>
+            </w:r>
           </w:p>
         </w:tc>
       </w:tr>
@@ -3656,8 +3695,8 @@
       </w:pPr>
     </w:p>
     <w:sectPr>
-      <w:headerReference w:type="default" r:id="rId11"/>
-      <w:footerReference w:type="default" r:id="rId12"/>
+      <w:headerReference w:type="default" r:id="rId13"/>
+      <w:footerReference w:type="default" r:id="rId14"/>
       <w:pgSz w:w="11910" w:h="16840"/>
       <w:pgMar w:top="1440" w:right="1440" w:bottom="1440" w:left="1440" w:header="864" w:footer="685" w:gutter="0"/>
       <w:cols w:space="720"/>

</xml_diff>